<commit_message>
Updated Requirements and  integration of User history
</commit_message>
<xml_diff>
--- a/Requerimientos/Requerimiento - CONSULTA DE LIBROS.docx
+++ b/Requerimientos/Requerimiento - CONSULTA DE LIBROS.docx
@@ -1394,7 +1394,7 @@
           <w:sz w:val="24"/>
           <w:szCs w:val="24"/>
         </w:rPr>
-        <w:t xml:space="preserve"> Se puede realizar una búsqueda filtrando por cualquiera de los atributos del libro (Título del libro, Editorial, Autor e idioma) </w:t>
+        <w:t xml:space="preserve"> Se puede realizar una búsqueda filtrando por cualquiera de los atributos del libro (Título del libro, Editorial, Autor e idioma)</w:t>
       </w:r>
       <w:r>
         <w:rPr>
@@ -1403,6 +1403,14 @@
           <w:szCs w:val="24"/>
         </w:rPr>
         <w:t xml:space="preserve"> la cual arrojará como resultado en un desplegable los libros que coinciden con la búsqueda del usuario.</w:t>
+      </w:r>
+      <w:r>
+        <w:rPr>
+          <w:color w:val="000000" w:themeColor="text1"/>
+          <w:sz w:val="24"/>
+          <w:szCs w:val="24"/>
+        </w:rPr>
+        <w:t xml:space="preserve"> En caso de que el usuario no digite nada y haga clic en buscar, mostrará un error “Debe digitar una palabara”.</w:t>
       </w:r>
       <w:bookmarkStart w:id="2" w:name="_GoBack"/>
       <w:bookmarkEnd w:id="2"/>
@@ -4197,7 +4205,7 @@
 </file>
 
 <file path=customXml/itemProps1.xml><?xml version="1.0" encoding="utf-8"?>
-<ds:datastoreItem xmlns:ds="http://schemas.openxmlformats.org/officeDocument/2006/customXml" ds:itemID="{ADC3A3D7-D096-4F4D-A83B-A29EC0990A93}">
+<ds:datastoreItem xmlns:ds="http://schemas.openxmlformats.org/officeDocument/2006/customXml" ds:itemID="{1CD4563B-C453-444C-86FC-BB8D98C0174D}">
   <ds:schemaRefs>
     <ds:schemaRef ds:uri="http://schemas.openxmlformats.org/officeDocument/2006/bibliography"/>
   </ds:schemaRefs>

</xml_diff>